<commit_message>
last calc umitob d4d
</commit_message>
<xml_diff>
--- a/master/docs/LEZLUA.docx
+++ b/master/docs/LEZLUA.docx
@@ -8928,7 +8928,7 @@
           </w:tcPr>
           <w:p>
             <w:r>
-              <w:t>KD0</w:t>
+              <w:t>KD1</w:t>
             </w:r>
           </w:p>
         </w:tc>
@@ -9020,7 +9020,7 @@
           </w:tcPr>
           <w:p>
             <w:r>
-              <w:t>KD1</w:t>
+              <w:t>KD2</w:t>
             </w:r>
           </w:p>
         </w:tc>
@@ -9112,7 +9112,7 @@
           </w:tcPr>
           <w:p>
             <w:r>
-              <w:t>KD1</w:t>
+              <w:t>KD3</w:t>
             </w:r>
           </w:p>
         </w:tc>
@@ -9204,7 +9204,7 @@
           </w:tcPr>
           <w:p>
             <w:r>
-              <w:t>KD2</w:t>
+              <w:t>KD4</w:t>
             </w:r>
           </w:p>
         </w:tc>
@@ -9296,7 +9296,7 @@
           </w:tcPr>
           <w:p>
             <w:r>
-              <w:t>KD2</w:t>
+              <w:t>KD5</w:t>
             </w:r>
           </w:p>
         </w:tc>
@@ -9388,7 +9388,7 @@
           </w:tcPr>
           <w:p>
             <w:r>
-              <w:t>KD3</w:t>
+              <w:t>KD6</w:t>
             </w:r>
           </w:p>
         </w:tc>
@@ -9480,7 +9480,7 @@
           </w:tcPr>
           <w:p>
             <w:r>
-              <w:t>KD3</w:t>
+              <w:t>KD7</w:t>
             </w:r>
           </w:p>
         </w:tc>
@@ -9572,7 +9572,7 @@
           </w:tcPr>
           <w:p>
             <w:r>
-              <w:t>KD4</w:t>
+              <w:t>KD8</w:t>
             </w:r>
           </w:p>
         </w:tc>

</xml_diff>